<commit_message>
Add block sheme and info for documentation
</commit_message>
<xml_diff>
--- a/documentation/SOLVEX-documentation.docx
+++ b/documentation/SOLVEX-documentation.docx
@@ -1912,7 +1912,42 @@
           <w:tcPr>
             <w:tcW w:w="9062" w:type="dxa"/>
           </w:tcPr>
-          <w:p/>
+          <w:p>
+            <w:r>
+              <w:rPr>
+                <w:rStyle w:val="ui-provider"/>
+              </w:rPr>
+              <w:t xml:space="preserve">A program that records your income and expenses. Depending on what we are </w:t>
+            </w:r>
+            <w:proofErr w:type="gramStart"/>
+            <w:r>
+              <w:rPr>
+                <w:rStyle w:val="ui-provider"/>
+              </w:rPr>
+              <w:t>noting ,</w:t>
+            </w:r>
+            <w:proofErr w:type="gramEnd"/>
+            <w:r>
+              <w:rPr>
+                <w:rStyle w:val="ui-provider"/>
+              </w:rPr>
+              <w:t xml:space="preserve"> we are able to </w:t>
+            </w:r>
+            <w:proofErr w:type="spellStart"/>
+            <w:r>
+              <w:rPr>
+                <w:rStyle w:val="ui-provider"/>
+              </w:rPr>
+              <w:t>seperate</w:t>
+            </w:r>
+            <w:proofErr w:type="spellEnd"/>
+            <w:r>
+              <w:rPr>
+                <w:rStyle w:val="ui-provider"/>
+              </w:rPr>
+              <w:t xml:space="preserve"> different accounts for various reasons.</w:t>
+            </w:r>
+          </w:p>
         </w:tc>
       </w:tr>
     </w:tbl>
@@ -1938,8 +1973,8 @@
         <w:tblLook w:val="04A0" w:firstRow="1" w:lastRow="0" w:firstColumn="1" w:lastColumn="0" w:noHBand="0" w:noVBand="1"/>
       </w:tblPr>
       <w:tblGrid>
-        <w:gridCol w:w="1060"/>
-        <w:gridCol w:w="8002"/>
+        <w:gridCol w:w="535"/>
+        <w:gridCol w:w="8481"/>
       </w:tblGrid>
       <w:tr>
         <w:trPr>
@@ -1980,10 +2015,6 @@
             <w:tcW w:w="535" w:type="dxa"/>
           </w:tcPr>
           <w:p>
-            <w:pPr>
-              <w:pStyle w:val="ListParagraph"/>
-              <w:jc w:val="center"/>
-            </w:pPr>
             <w:r>
               <w:t>1</w:t>
             </w:r>
@@ -1996,28 +2027,46 @@
           <w:p>
             <w:pPr>
               <w:cnfStyle w:val="000000100000" w:firstRow="0" w:lastRow="0" w:firstColumn="0" w:lastColumn="0" w:oddVBand="0" w:evenVBand="0" w:oddHBand="1" w:evenHBand="0" w:firstRowFirstColumn="0" w:firstRowLastColumn="0" w:lastRowFirstColumn="0" w:lastRowLastColumn="0"/>
+              <w:rPr>
+                <w:i/>
+                <w:iCs/>
+              </w:rPr>
             </w:pPr>
             <w:r>
               <w:rPr>
                 <w:i/>
                 <w:iCs/>
               </w:rPr>
-              <w:t>&lt;Windows.h&gt;</w:t>
+              <w:t>&lt;iostream</w:t>
             </w:r>
             <w:r>
               <w:rPr>
                 <w:i/>
                 <w:iCs/>
               </w:rPr>
-              <w:br/>
+              <w:t>&gt;</w:t>
+            </w:r>
+          </w:p>
+          <w:p>
+            <w:pPr>
+              <w:cnfStyle w:val="000000100000" w:firstRow="0" w:lastRow="0" w:firstColumn="0" w:lastColumn="0" w:oddVBand="0" w:evenVBand="0" w:oddHBand="1" w:evenHBand="0" w:firstRowFirstColumn="0" w:firstRowLastColumn="0" w:lastRowFirstColumn="0" w:lastRowLastColumn="0"/>
+            </w:pPr>
+            <w:r>
+              <w:rPr>
+                <w:rStyle w:val="ui-provider"/>
+              </w:rPr>
+              <w:t>I</w:t>
             </w:r>
             <w:r>
-              <w:t>It</w:t>
+              <w:rPr>
+                <w:rStyle w:val="ui-provider"/>
+              </w:rPr>
+              <w:t>ostream is for input/output operations</w:t>
             </w:r>
             <w:r>
-              <w:t xml:space="preserve"> contains declarations for all of the functions in the Windows API</w:t>
-            </w:r>
-            <w:r>
+              <w:rPr>
+                <w:rStyle w:val="ui-provider"/>
+              </w:rPr>
               <w:t>.</w:t>
             </w:r>
           </w:p>
@@ -2052,15 +2101,34 @@
                 <w:i/>
                 <w:iCs/>
               </w:rPr>
-              <w:t>&lt;conio.h&gt;</w:t>
+              <w:t>&lt;vector&gt;</w:t>
             </w:r>
           </w:p>
           <w:p>
             <w:pPr>
               <w:cnfStyle w:val="000000000000" w:firstRow="0" w:lastRow="0" w:firstColumn="0" w:lastColumn="0" w:oddVBand="0" w:evenVBand="0" w:oddHBand="0" w:evenHBand="0" w:firstRowFirstColumn="0" w:firstRowLastColumn="0" w:lastRowFirstColumn="0" w:lastRowLastColumn="0"/>
+              <w:rPr>
+                <w:i/>
+                <w:iCs/>
+              </w:rPr>
             </w:pPr>
             <w:r>
-              <w:t>It includes inbuilt functions like getch() and clrscr().</w:t>
+              <w:rPr>
+                <w:rStyle w:val="ui-provider"/>
+              </w:rPr>
+              <w:t>V</w:t>
+            </w:r>
+            <w:r>
+              <w:rPr>
+                <w:rStyle w:val="ui-provider"/>
+              </w:rPr>
+              <w:t>ector provides a dynamic array functionality</w:t>
+            </w:r>
+            <w:r>
+              <w:rPr>
+                <w:rStyle w:val="ui-provider"/>
+              </w:rPr>
+              <w:t>.</w:t>
             </w:r>
           </w:p>
         </w:tc>
@@ -2098,15 +2166,34 @@
                 <w:i/>
                 <w:iCs/>
               </w:rPr>
-              <w:t>&lt;cstdlib&gt;</w:t>
+              <w:t>&lt;string&gt;</w:t>
             </w:r>
           </w:p>
           <w:p>
             <w:pPr>
               <w:cnfStyle w:val="000000100000" w:firstRow="0" w:lastRow="0" w:firstColumn="0" w:lastColumn="0" w:oddVBand="0" w:evenVBand="0" w:oddHBand="1" w:evenHBand="0" w:firstRowFirstColumn="0" w:firstRowLastColumn="0" w:lastRowFirstColumn="0" w:lastRowLastColumn="0"/>
+              <w:rPr>
+                <w:i/>
+                <w:iCs/>
+              </w:rPr>
             </w:pPr>
             <w:r>
-              <w:t>Includes functions involving memory allocation, process control, conversions and others.</w:t>
+              <w:rPr>
+                <w:rStyle w:val="ui-provider"/>
+              </w:rPr>
+              <w:t>H</w:t>
+            </w:r>
+            <w:r>
+              <w:rPr>
+                <w:rStyle w:val="ui-provider"/>
+              </w:rPr>
+              <w:t>andles string manipulations</w:t>
+            </w:r>
+            <w:r>
+              <w:rPr>
+                <w:rStyle w:val="ui-provider"/>
+              </w:rPr>
+              <w:t>.</w:t>
             </w:r>
           </w:p>
         </w:tc>
@@ -2143,15 +2230,50 @@
                 <w:i/>
                 <w:iCs/>
               </w:rPr>
-              <w:t>&lt;ctime&gt;</w:t>
+              <w:t>&lt;</w:t>
+            </w:r>
+            <w:proofErr w:type="spellStart"/>
+            <w:r>
+              <w:rPr>
+                <w:i/>
+                <w:iCs/>
+              </w:rPr>
+              <w:t>fstream</w:t>
+            </w:r>
+            <w:proofErr w:type="spellEnd"/>
+            <w:r>
+              <w:rPr>
+                <w:i/>
+                <w:iCs/>
+              </w:rPr>
+              <w:t>&gt;</w:t>
             </w:r>
           </w:p>
           <w:p>
             <w:pPr>
               <w:cnfStyle w:val="000000000000" w:firstRow="0" w:lastRow="0" w:firstColumn="0" w:lastColumn="0" w:oddVBand="0" w:evenVBand="0" w:oddHBand="0" w:evenHBand="0" w:firstRowFirstColumn="0" w:firstRowLastColumn="0" w:lastRowFirstColumn="0" w:lastRowLastColumn="0"/>
+              <w:rPr>
+                <w:i/>
+                <w:iCs/>
+              </w:rPr>
             </w:pPr>
             <w:r>
-              <w:t>Convert Time to Character String.</w:t>
+              <w:rPr>
+                <w:rStyle w:val="ui-provider"/>
+              </w:rPr>
+              <w:t>I</w:t>
+            </w:r>
+            <w:r>
+              <w:rPr>
+                <w:rStyle w:val="ui-provider"/>
+              </w:rPr>
+              <w:t>s for file input/output operations</w:t>
+            </w:r>
+            <w:r>
+              <w:rPr>
+                <w:rStyle w:val="ui-provider"/>
+              </w:rPr>
+              <w:t>.</w:t>
             </w:r>
           </w:p>
         </w:tc>
@@ -2180,27 +2302,172 @@
             <w:pPr>
               <w:cnfStyle w:val="000000100000" w:firstRow="0" w:lastRow="0" w:firstColumn="0" w:lastColumn="0" w:oddVBand="0" w:evenVBand="0" w:oddHBand="1" w:evenHBand="0" w:firstRowFirstColumn="0" w:firstRowLastColumn="0" w:lastRowFirstColumn="0" w:lastRowLastColumn="0"/>
               <w:rPr>
+                <w:rStyle w:val="ui-provider"/>
                 <w:i/>
                 <w:iCs/>
               </w:rPr>
             </w:pPr>
             <w:r>
               <w:rPr>
+                <w:rStyle w:val="ui-provider"/>
                 <w:i/>
                 <w:iCs/>
               </w:rPr>
-              <w:t>&lt;string&gt;</w:t>
+              <w:t>"</w:t>
+            </w:r>
+            <w:proofErr w:type="spellStart"/>
+            <w:proofErr w:type="gramStart"/>
+            <w:r>
+              <w:rPr>
+                <w:rStyle w:val="ui-provider"/>
+                <w:i/>
+                <w:iCs/>
+              </w:rPr>
+              <w:t>raygui</w:t>
+            </w:r>
+            <w:proofErr w:type="gramEnd"/>
+            <w:r>
+              <w:rPr>
+                <w:rStyle w:val="ui-provider"/>
+                <w:i/>
+                <w:iCs/>
+              </w:rPr>
+              <w:t>.h</w:t>
+            </w:r>
+            <w:proofErr w:type="spellEnd"/>
+            <w:r>
+              <w:rPr>
+                <w:rStyle w:val="ui-provider"/>
+                <w:i/>
+                <w:iCs/>
+              </w:rPr>
+              <w:t>"</w:t>
             </w:r>
           </w:p>
           <w:p>
             <w:pPr>
               <w:cnfStyle w:val="000000100000" w:firstRow="0" w:lastRow="0" w:firstColumn="0" w:lastColumn="0" w:oddVBand="0" w:evenVBand="0" w:oddHBand="1" w:evenHBand="0" w:firstRowFirstColumn="0" w:firstRowLastColumn="0" w:lastRowFirstColumn="0" w:lastRowLastColumn="0"/>
             </w:pPr>
+            <w:proofErr w:type="spellStart"/>
             <w:r>
-              <w:t>P</w:t>
+              <w:rPr>
+                <w:rStyle w:val="ui-provider"/>
+              </w:rPr>
+              <w:t>R</w:t>
             </w:r>
             <w:r>
-              <w:t>rovides support for such objects with an interface similar to that of a standard container of bytes, but adding features specifically designed to operate with strings of single-byte characters.</w:t>
+              <w:rPr>
+                <w:rStyle w:val="ui-provider"/>
+              </w:rPr>
+              <w:t>aygui.h</w:t>
+            </w:r>
+            <w:proofErr w:type="spellEnd"/>
+            <w:r>
+              <w:rPr>
+                <w:rStyle w:val="ui-provider"/>
+              </w:rPr>
+              <w:t xml:space="preserve"> is an additional library for creating GUI elements on top of </w:t>
+            </w:r>
+            <w:proofErr w:type="spellStart"/>
+            <w:r>
+              <w:rPr>
+                <w:rStyle w:val="ui-provider"/>
+              </w:rPr>
+              <w:t>raylib</w:t>
+            </w:r>
+            <w:proofErr w:type="spellEnd"/>
+            <w:r>
+              <w:rPr>
+                <w:rStyle w:val="ui-provider"/>
+              </w:rPr>
+              <w:t>.</w:t>
+            </w:r>
+          </w:p>
+        </w:tc>
+      </w:tr>
+      <w:tr>
+        <w:trPr>
+          <w:trHeight w:val="425"/>
+        </w:trPr>
+        <w:tc>
+          <w:tcPr>
+            <w:cnfStyle w:val="001000000000" w:firstRow="0" w:lastRow="0" w:firstColumn="1" w:lastColumn="0" w:oddVBand="0" w:evenVBand="0" w:oddHBand="0" w:evenHBand="0" w:firstRowFirstColumn="0" w:firstRowLastColumn="0" w:lastRowFirstColumn="0" w:lastRowLastColumn="0"/>
+            <w:tcW w:w="535" w:type="dxa"/>
+          </w:tcPr>
+          <w:p>
+            <w:r>
+              <w:t>6</w:t>
+            </w:r>
+          </w:p>
+        </w:tc>
+        <w:tc>
+          <w:tcPr>
+            <w:tcW w:w="8481" w:type="dxa"/>
+          </w:tcPr>
+          <w:p>
+            <w:pPr>
+              <w:cnfStyle w:val="000000000000" w:firstRow="0" w:lastRow="0" w:firstColumn="0" w:lastColumn="0" w:oddVBand="0" w:evenVBand="0" w:oddHBand="0" w:evenHBand="0" w:firstRowFirstColumn="0" w:firstRowLastColumn="0" w:lastRowFirstColumn="0" w:lastRowLastColumn="0"/>
+            </w:pPr>
+            <w:r>
+              <w:t>"</w:t>
+            </w:r>
+            <w:proofErr w:type="spellStart"/>
+            <w:proofErr w:type="gramStart"/>
+            <w:r>
+              <w:t>raylib</w:t>
+            </w:r>
+            <w:proofErr w:type="gramEnd"/>
+            <w:r>
+              <w:t>.h</w:t>
+            </w:r>
+            <w:proofErr w:type="spellEnd"/>
+            <w:r>
+              <w:t>"</w:t>
+            </w:r>
+          </w:p>
+          <w:p>
+            <w:pPr>
+              <w:cnfStyle w:val="000000000000" w:firstRow="0" w:lastRow="0" w:firstColumn="0" w:lastColumn="0" w:oddVBand="0" w:evenVBand="0" w:oddHBand="0" w:evenHBand="0" w:firstRowFirstColumn="0" w:firstRowLastColumn="0" w:lastRowFirstColumn="0" w:lastRowLastColumn="0"/>
+            </w:pPr>
+            <w:proofErr w:type="spellStart"/>
+            <w:r>
+              <w:rPr>
+                <w:rStyle w:val="ui-provider"/>
+              </w:rPr>
+              <w:t>R</w:t>
+            </w:r>
+            <w:r>
+              <w:rPr>
+                <w:rStyle w:val="ui-provider"/>
+              </w:rPr>
+              <w:t>aylib.h</w:t>
+            </w:r>
+            <w:proofErr w:type="spellEnd"/>
+            <w:r>
+              <w:rPr>
+                <w:rStyle w:val="ui-provider"/>
+              </w:rPr>
+              <w:t xml:space="preserve"> is the main header for the </w:t>
+            </w:r>
+            <w:proofErr w:type="spellStart"/>
+            <w:r>
+              <w:rPr>
+                <w:rStyle w:val="ui-provider"/>
+              </w:rPr>
+              <w:t>raylib</w:t>
+            </w:r>
+            <w:proofErr w:type="spellEnd"/>
+            <w:r>
+              <w:rPr>
+                <w:rStyle w:val="ui-provider"/>
+              </w:rPr>
+              <w:t xml:space="preserve"> library which is designed for game development and graphical applications</w:t>
+            </w:r>
+            <w:r>
+              <w:rPr>
+                <w:rStyle w:val="ui-provider"/>
+              </w:rPr>
+              <w:t>.</w:t>
             </w:r>
           </w:p>
         </w:tc>
@@ -2235,17 +2502,74 @@
       </w:r>
       <w:bookmarkEnd w:id="5"/>
     </w:p>
-    <w:p/>
     <w:p>
       <w:r>
         <w:rPr>
           <w:noProof/>
         </w:rPr>
         <w:drawing>
-          <wp:inline distT="0" distB="0" distL="0" distR="0" wp14:anchorId="2BD86B1F" wp14:editId="72C56348">
-            <wp:extent cx="5753100" cy="3933825"/>
-            <wp:effectExtent l="0" t="0" r="0" b="9525"/>
-            <wp:docPr id="2" name="Picture 2"/>
+          <wp:anchor distT="0" distB="0" distL="114300" distR="114300" simplePos="0" relativeHeight="251664384" behindDoc="1" locked="0" layoutInCell="1" allowOverlap="1" wp14:anchorId="528A9CD7" wp14:editId="20260D8E">
+            <wp:simplePos x="0" y="0"/>
+            <wp:positionH relativeFrom="column">
+              <wp:posOffset>410845</wp:posOffset>
+            </wp:positionH>
+            <wp:positionV relativeFrom="paragraph">
+              <wp:posOffset>303530</wp:posOffset>
+            </wp:positionV>
+            <wp:extent cx="4914900" cy="4600575"/>
+            <wp:effectExtent l="0" t="0" r="0" b="0"/>
+            <wp:wrapTight wrapText="bothSides">
+              <wp:wrapPolygon edited="0">
+                <wp:start x="9460" y="894"/>
+                <wp:lineTo x="8456" y="1163"/>
+                <wp:lineTo x="6781" y="2057"/>
+                <wp:lineTo x="6781" y="2952"/>
+                <wp:lineTo x="7786" y="3935"/>
+                <wp:lineTo x="8205" y="3935"/>
+                <wp:lineTo x="10298" y="5366"/>
+                <wp:lineTo x="7619" y="5903"/>
+                <wp:lineTo x="7116" y="6082"/>
+                <wp:lineTo x="7116" y="6798"/>
+                <wp:lineTo x="4270" y="7513"/>
+                <wp:lineTo x="4102" y="7602"/>
+                <wp:lineTo x="4102" y="14579"/>
+                <wp:lineTo x="6614" y="15384"/>
+                <wp:lineTo x="8456" y="15384"/>
+                <wp:lineTo x="9795" y="16815"/>
+                <wp:lineTo x="9879" y="17262"/>
+                <wp:lineTo x="15405" y="18514"/>
+                <wp:lineTo x="14651" y="19230"/>
+                <wp:lineTo x="14651" y="20124"/>
+                <wp:lineTo x="15991" y="21108"/>
+                <wp:lineTo x="17163" y="21376"/>
+                <wp:lineTo x="18837" y="21376"/>
+                <wp:lineTo x="20009" y="21108"/>
+                <wp:lineTo x="21433" y="20035"/>
+                <wp:lineTo x="21433" y="19319"/>
+                <wp:lineTo x="20512" y="18514"/>
+                <wp:lineTo x="19842" y="18246"/>
+                <wp:lineTo x="18502" y="16815"/>
+                <wp:lineTo x="20344" y="15563"/>
+                <wp:lineTo x="20512" y="13237"/>
+                <wp:lineTo x="19172" y="13058"/>
+                <wp:lineTo x="11805" y="12522"/>
+                <wp:lineTo x="10800" y="11091"/>
+                <wp:lineTo x="10800" y="9660"/>
+                <wp:lineTo x="13060" y="9660"/>
+                <wp:lineTo x="14065" y="9212"/>
+                <wp:lineTo x="14149" y="6171"/>
+                <wp:lineTo x="13730" y="5993"/>
+                <wp:lineTo x="10884" y="5366"/>
+                <wp:lineTo x="12893" y="3935"/>
+                <wp:lineTo x="13395" y="3935"/>
+                <wp:lineTo x="14484" y="2952"/>
+                <wp:lineTo x="14484" y="2147"/>
+                <wp:lineTo x="12642" y="1163"/>
+                <wp:lineTo x="11721" y="894"/>
+                <wp:lineTo x="9460" y="894"/>
+              </wp:wrapPolygon>
+            </wp:wrapTight>
+            <wp:docPr id="1" name="Picture 1"/>
             <wp:cNvGraphicFramePr>
               <a:graphicFrameLocks xmlns:a="http://schemas.openxmlformats.org/drawingml/2006/main" noChangeAspect="1"/>
             </wp:cNvGraphicFramePr>
@@ -2253,7 +2577,7 @@
               <a:graphicData uri="http://schemas.openxmlformats.org/drawingml/2006/picture">
                 <pic:pic xmlns:pic="http://schemas.openxmlformats.org/drawingml/2006/picture">
                   <pic:nvPicPr>
-                    <pic:cNvPr id="2" name="Picture 2"/>
+                    <pic:cNvPr id="1" name="Picture 1"/>
                     <pic:cNvPicPr/>
                   </pic:nvPicPr>
                   <pic:blipFill>
@@ -2271,7 +2595,7 @@
                   <pic:spPr>
                     <a:xfrm>
                       <a:off x="0" y="0"/>
-                      <a:ext cx="5753100" cy="3933825"/>
+                      <a:ext cx="4914900" cy="4600575"/>
                     </a:xfrm>
                     <a:prstGeom prst="rect">
                       <a:avLst/>
@@ -2280,10 +2604,11 @@
                 </pic:pic>
               </a:graphicData>
             </a:graphic>
-          </wp:inline>
+          </wp:anchor>
         </w:drawing>
       </w:r>
     </w:p>
+    <w:p/>
     <w:sectPr>
       <w:headerReference w:type="default" r:id="rId12"/>
       <w:footerReference w:type="default" r:id="rId13"/>
@@ -3609,6 +3934,119 @@
     </w:lvl>
   </w:abstractNum>
   <w:abstractNum w:abstractNumId="1" w15:restartNumberingAfterBreak="0">
+    <w:nsid w:val="42F021E4"/>
+    <w:multiLevelType w:val="hybridMultilevel"/>
+    <w:tmpl w:val="CBF88618"/>
+    <w:lvl w:ilvl="0" w:tplc="04090001">
+      <w:start w:val="1"/>
+      <w:numFmt w:val="bullet"/>
+      <w:lvlText w:val=""/>
+      <w:lvlJc w:val="left"/>
+      <w:pPr>
+        <w:ind w:left="720" w:hanging="360"/>
+      </w:pPr>
+      <w:rPr>
+        <w:rFonts w:ascii="Symbol" w:hAnsi="Symbol" w:hint="default"/>
+      </w:rPr>
+    </w:lvl>
+    <w:lvl w:ilvl="1" w:tplc="04090003" w:tentative="1">
+      <w:start w:val="1"/>
+      <w:numFmt w:val="bullet"/>
+      <w:lvlText w:val="o"/>
+      <w:lvlJc w:val="left"/>
+      <w:pPr>
+        <w:ind w:left="1440" w:hanging="360"/>
+      </w:pPr>
+      <w:rPr>
+        <w:rFonts w:ascii="Courier New" w:hAnsi="Courier New" w:cs="Courier New" w:hint="default"/>
+      </w:rPr>
+    </w:lvl>
+    <w:lvl w:ilvl="2" w:tplc="04090005" w:tentative="1">
+      <w:start w:val="1"/>
+      <w:numFmt w:val="bullet"/>
+      <w:lvlText w:val=""/>
+      <w:lvlJc w:val="left"/>
+      <w:pPr>
+        <w:ind w:left="2160" w:hanging="360"/>
+      </w:pPr>
+      <w:rPr>
+        <w:rFonts w:ascii="Wingdings" w:hAnsi="Wingdings" w:hint="default"/>
+      </w:rPr>
+    </w:lvl>
+    <w:lvl w:ilvl="3" w:tplc="04090001" w:tentative="1">
+      <w:start w:val="1"/>
+      <w:numFmt w:val="bullet"/>
+      <w:lvlText w:val=""/>
+      <w:lvlJc w:val="left"/>
+      <w:pPr>
+        <w:ind w:left="2880" w:hanging="360"/>
+      </w:pPr>
+      <w:rPr>
+        <w:rFonts w:ascii="Symbol" w:hAnsi="Symbol" w:hint="default"/>
+      </w:rPr>
+    </w:lvl>
+    <w:lvl w:ilvl="4" w:tplc="04090003" w:tentative="1">
+      <w:start w:val="1"/>
+      <w:numFmt w:val="bullet"/>
+      <w:lvlText w:val="o"/>
+      <w:lvlJc w:val="left"/>
+      <w:pPr>
+        <w:ind w:left="3600" w:hanging="360"/>
+      </w:pPr>
+      <w:rPr>
+        <w:rFonts w:ascii="Courier New" w:hAnsi="Courier New" w:cs="Courier New" w:hint="default"/>
+      </w:rPr>
+    </w:lvl>
+    <w:lvl w:ilvl="5" w:tplc="04090005" w:tentative="1">
+      <w:start w:val="1"/>
+      <w:numFmt w:val="bullet"/>
+      <w:lvlText w:val=""/>
+      <w:lvlJc w:val="left"/>
+      <w:pPr>
+        <w:ind w:left="4320" w:hanging="360"/>
+      </w:pPr>
+      <w:rPr>
+        <w:rFonts w:ascii="Wingdings" w:hAnsi="Wingdings" w:hint="default"/>
+      </w:rPr>
+    </w:lvl>
+    <w:lvl w:ilvl="6" w:tplc="04090001" w:tentative="1">
+      <w:start w:val="1"/>
+      <w:numFmt w:val="bullet"/>
+      <w:lvlText w:val=""/>
+      <w:lvlJc w:val="left"/>
+      <w:pPr>
+        <w:ind w:left="5040" w:hanging="360"/>
+      </w:pPr>
+      <w:rPr>
+        <w:rFonts w:ascii="Symbol" w:hAnsi="Symbol" w:hint="default"/>
+      </w:rPr>
+    </w:lvl>
+    <w:lvl w:ilvl="7" w:tplc="04090003" w:tentative="1">
+      <w:start w:val="1"/>
+      <w:numFmt w:val="bullet"/>
+      <w:lvlText w:val="o"/>
+      <w:lvlJc w:val="left"/>
+      <w:pPr>
+        <w:ind w:left="5760" w:hanging="360"/>
+      </w:pPr>
+      <w:rPr>
+        <w:rFonts w:ascii="Courier New" w:hAnsi="Courier New" w:cs="Courier New" w:hint="default"/>
+      </w:rPr>
+    </w:lvl>
+    <w:lvl w:ilvl="8" w:tplc="04090005" w:tentative="1">
+      <w:start w:val="1"/>
+      <w:numFmt w:val="bullet"/>
+      <w:lvlText w:val=""/>
+      <w:lvlJc w:val="left"/>
+      <w:pPr>
+        <w:ind w:left="6480" w:hanging="360"/>
+      </w:pPr>
+      <w:rPr>
+        <w:rFonts w:ascii="Wingdings" w:hAnsi="Wingdings" w:hint="default"/>
+      </w:rPr>
+    </w:lvl>
+  </w:abstractNum>
+  <w:abstractNum w:abstractNumId="2" w15:restartNumberingAfterBreak="0">
     <w:nsid w:val="529A2D40"/>
     <w:multiLevelType w:val="hybridMultilevel"/>
     <w:tmpl w:val="4274AE02"/>
@@ -3694,7 +4132,7 @@
       </w:pPr>
     </w:lvl>
   </w:abstractNum>
-  <w:abstractNum w:abstractNumId="2" w15:restartNumberingAfterBreak="0">
+  <w:abstractNum w:abstractNumId="3" w15:restartNumberingAfterBreak="0">
     <w:nsid w:val="5A105216"/>
     <w:multiLevelType w:val="hybridMultilevel"/>
     <w:tmpl w:val="52CCF46A"/>
@@ -3780,7 +4218,7 @@
       </w:pPr>
     </w:lvl>
   </w:abstractNum>
-  <w:abstractNum w:abstractNumId="3" w15:restartNumberingAfterBreak="0">
+  <w:abstractNum w:abstractNumId="4" w15:restartNumberingAfterBreak="0">
     <w:nsid w:val="612A4EAF"/>
     <w:multiLevelType w:val="hybridMultilevel"/>
     <w:tmpl w:val="9B1281AE"/>
@@ -3866,7 +4304,7 @@
       </w:pPr>
     </w:lvl>
   </w:abstractNum>
-  <w:abstractNum w:abstractNumId="4" w15:restartNumberingAfterBreak="0">
+  <w:abstractNum w:abstractNumId="5" w15:restartNumberingAfterBreak="0">
     <w:nsid w:val="66D83A67"/>
     <w:multiLevelType w:val="hybridMultilevel"/>
     <w:tmpl w:val="93D86EDC"/>
@@ -3953,18 +4391,21 @@
     </w:lvl>
   </w:abstractNum>
   <w:num w:numId="1" w16cid:durableId="1435591413">
-    <w:abstractNumId w:val="3"/>
+    <w:abstractNumId w:val="4"/>
   </w:num>
   <w:num w:numId="2" w16cid:durableId="330447093">
-    <w:abstractNumId w:val="4"/>
+    <w:abstractNumId w:val="5"/>
   </w:num>
   <w:num w:numId="3" w16cid:durableId="1473407809">
-    <w:abstractNumId w:val="2"/>
+    <w:abstractNumId w:val="3"/>
   </w:num>
   <w:num w:numId="4" w16cid:durableId="965040091">
     <w:abstractNumId w:val="0"/>
   </w:num>
   <w:num w:numId="5" w16cid:durableId="1903635237">
+    <w:abstractNumId w:val="2"/>
+  </w:num>
+  <w:num w:numId="6" w16cid:durableId="1698660348">
     <w:abstractNumId w:val="1"/>
   </w:num>
 </w:numbering>

</xml_diff>